<commit_message>
add questions about the number of files to be processed at a time
</commit_message>
<xml_diff>
--- a/Audio_Cataloger_Requirements analysis.docx
+++ b/Audio_Cataloger_Requirements analysis.docx
@@ -2256,7 +2256,7 @@
         </w:rPr>
         <w:t xml:space="preserve">Deep testing for negative and critical situations should be implemented to ensure the application </w:t>
       </w:r>
-      <w:commentRangeStart w:id="11"/>
+      <w:commentRangeStart w:id="12"/>
       <w:r>
         <w:rPr>
           <w:rFonts w:cs="Arial"/>
@@ -2265,12 +2265,12 @@
         </w:rPr>
         <w:t>reliability</w:t>
       </w:r>
-      <w:commentRangeEnd w:id="11"/>
+      <w:commentRangeEnd w:id="12"/>
       <w:r>
         <w:rPr>
           <w:rStyle w:val="af0"/>
         </w:rPr>
-        <w:commentReference w:id="11"/>
+        <w:commentReference w:id="12"/>
       </w:r>
       <w:r>
         <w:rPr>
@@ -2298,7 +2298,7 @@
           <w:color w:val="000000" w:themeColor="text1"/>
         </w:rPr>
       </w:pPr>
-      <w:bookmarkStart w:id="12" w:name="_Toc12009091"/>
+      <w:bookmarkStart w:id="13" w:name="_Toc12009091"/>
       <w:r>
         <w:rPr>
           <w:rFonts w:ascii="Arial" w:hAnsi="Arial" w:cs="Arial"/>
@@ -2306,7 +2306,7 @@
         </w:rPr>
         <w:t>Risks</w:t>
       </w:r>
-      <w:bookmarkEnd w:id="12"/>
+      <w:bookmarkEnd w:id="13"/>
     </w:p>
     <w:p>
       <w:pPr>
@@ -2380,7 +2380,7 @@
           <w:color w:val="000000" w:themeColor="text1"/>
         </w:rPr>
       </w:pPr>
-      <w:bookmarkStart w:id="13" w:name="_Toc12009092"/>
+      <w:bookmarkStart w:id="14" w:name="_Toc12009092"/>
       <w:r>
         <w:rPr>
           <w:rFonts w:ascii="Arial" w:hAnsi="Arial" w:cs="Arial"/>
@@ -2388,7 +2388,7 @@
         </w:rPr>
         <w:t>System characteristics</w:t>
       </w:r>
-      <w:bookmarkEnd w:id="13"/>
+      <w:bookmarkEnd w:id="14"/>
     </w:p>
     <w:p>
       <w:pPr>
@@ -2411,8 +2411,8 @@
           <w:szCs w:val="24"/>
         </w:rPr>
       </w:pPr>
-      <w:bookmarkStart w:id="14" w:name="SC_1"/>
-      <w:bookmarkEnd w:id="14"/>
+      <w:bookmarkStart w:id="15" w:name="SC_1"/>
+      <w:bookmarkEnd w:id="15"/>
       <w:r>
         <w:rPr>
           <w:rFonts w:cs="Arial"/>
@@ -2439,8 +2439,8 @@
           <w:szCs w:val="24"/>
         </w:rPr>
       </w:pPr>
-      <w:bookmarkStart w:id="15" w:name="SC_2"/>
-      <w:bookmarkEnd w:id="15"/>
+      <w:bookmarkStart w:id="16" w:name="SC_2"/>
+      <w:bookmarkEnd w:id="16"/>
       <w:r>
         <w:rPr>
           <w:rFonts w:cs="Arial"/>
@@ -2450,7 +2450,7 @@
         </w:rPr>
         <w:t xml:space="preserve">SC-2: The application should be developed using </w:t>
       </w:r>
-      <w:commentRangeStart w:id="16"/>
+      <w:commentRangeStart w:id="17"/>
       <w:r>
         <w:rPr>
           <w:rFonts w:cs="Arial"/>
@@ -2460,12 +2460,12 @@
         </w:rPr>
         <w:t>Java</w:t>
       </w:r>
-      <w:commentRangeEnd w:id="16"/>
+      <w:commentRangeEnd w:id="17"/>
       <w:r>
         <w:rPr>
           <w:rStyle w:val="af0"/>
         </w:rPr>
-        <w:commentReference w:id="16"/>
+        <w:commentReference w:id="17"/>
       </w:r>
       <w:r>
         <w:rPr>
@@ -2495,8 +2495,8 @@
           <w:szCs w:val="24"/>
         </w:rPr>
       </w:pPr>
-      <w:bookmarkStart w:id="17" w:name="SC_3"/>
-      <w:bookmarkEnd w:id="17"/>
+      <w:bookmarkStart w:id="18" w:name="SC_3"/>
+      <w:bookmarkEnd w:id="18"/>
       <w:r>
         <w:rPr>
           <w:rFonts w:cs="Arial"/>
@@ -2544,7 +2544,7 @@
           <w:color w:val="000000" w:themeColor="text1"/>
         </w:rPr>
       </w:pPr>
-      <w:bookmarkStart w:id="18" w:name="_Toc12009093"/>
+      <w:bookmarkStart w:id="19" w:name="_Toc12009093"/>
       <w:r>
         <w:rPr>
           <w:rFonts w:ascii="Arial" w:hAnsi="Arial" w:cs="Arial"/>
@@ -2552,7 +2552,7 @@
         </w:rPr>
         <w:t>User requirements</w:t>
       </w:r>
-      <w:bookmarkEnd w:id="18"/>
+      <w:bookmarkEnd w:id="19"/>
     </w:p>
     <w:p>
       <w:pPr>
@@ -2576,8 +2576,8 @@
           <w:szCs w:val="24"/>
         </w:rPr>
       </w:pPr>
-      <w:bookmarkStart w:id="19" w:name="UR_1"/>
-      <w:bookmarkEnd w:id="19"/>
+      <w:bookmarkStart w:id="20" w:name="UR_1"/>
+      <w:bookmarkEnd w:id="20"/>
       <w:r>
         <w:rPr>
           <w:rFonts w:cs="Arial"/>
@@ -2606,8 +2606,8 @@
           <w:szCs w:val="24"/>
         </w:rPr>
       </w:pPr>
-      <w:bookmarkStart w:id="20" w:name="UR_1_1"/>
-      <w:bookmarkEnd w:id="20"/>
+      <w:bookmarkStart w:id="21" w:name="UR_1_1"/>
+      <w:bookmarkEnd w:id="21"/>
       <w:r>
         <w:rPr>
           <w:rFonts w:cs="Arial"/>
@@ -2617,7 +2617,7 @@
         </w:rPr>
         <w:t xml:space="preserve">UR-1.1: The application start should be performed by the following console command: </w:t>
       </w:r>
-      <w:commentRangeStart w:id="21"/>
+      <w:commentRangeStart w:id="22"/>
       <w:r>
         <w:rPr>
           <w:rFonts w:cs="Arial"/>
@@ -2627,12 +2627,12 @@
         </w:rPr>
         <w:t xml:space="preserve">“java -jar AudioCataloger.jar </w:t>
       </w:r>
-      <w:commentRangeEnd w:id="21"/>
+      <w:commentRangeEnd w:id="22"/>
       <w:r>
         <w:rPr>
           <w:rStyle w:val="af0"/>
         </w:rPr>
-        <w:commentReference w:id="21"/>
+        <w:commentReference w:id="22"/>
       </w:r>
       <w:r>
         <w:rPr>
@@ -2841,8 +2841,8 @@
           <w:szCs w:val="24"/>
         </w:rPr>
       </w:pPr>
-      <w:bookmarkStart w:id="22" w:name="UR_1_2"/>
-      <w:bookmarkEnd w:id="22"/>
+      <w:bookmarkStart w:id="23" w:name="UR_1_2"/>
+      <w:bookmarkEnd w:id="23"/>
       <w:r>
         <w:rPr>
           <w:rFonts w:cs="Arial"/>
@@ -2890,8 +2890,8 @@
           <w:szCs w:val="24"/>
         </w:rPr>
       </w:pPr>
-      <w:bookmarkStart w:id="23" w:name="UR_2"/>
-      <w:bookmarkEnd w:id="23"/>
+      <w:bookmarkStart w:id="24" w:name="UR_2"/>
+      <w:bookmarkEnd w:id="24"/>
       <w:r>
         <w:rPr>
           <w:rFonts w:cs="Arial"/>
@@ -2929,8 +2929,8 @@
           <w:szCs w:val="24"/>
         </w:rPr>
       </w:pPr>
-      <w:bookmarkStart w:id="24" w:name="UR_2_1"/>
-      <w:bookmarkEnd w:id="24"/>
+      <w:bookmarkStart w:id="25" w:name="UR_2_1"/>
+      <w:bookmarkEnd w:id="25"/>
       <w:r>
         <w:rPr>
           <w:rFonts w:cs="Arial"/>
@@ -2986,8 +2986,8 @@
           <w:szCs w:val="24"/>
         </w:rPr>
       </w:pPr>
-      <w:bookmarkStart w:id="25" w:name="UR_2_2"/>
-      <w:bookmarkEnd w:id="25"/>
+      <w:bookmarkStart w:id="26" w:name="UR_2_2"/>
+      <w:bookmarkEnd w:id="26"/>
       <w:r>
         <w:rPr>
           <w:rFonts w:cs="Arial"/>
@@ -3014,8 +3014,8 @@
           <w:szCs w:val="24"/>
         </w:rPr>
       </w:pPr>
-      <w:bookmarkStart w:id="26" w:name="UR_3"/>
-      <w:bookmarkEnd w:id="26"/>
+      <w:bookmarkStart w:id="27" w:name="UR_3"/>
+      <w:bookmarkEnd w:id="27"/>
       <w:r>
         <w:rPr>
           <w:rFonts w:cs="Arial"/>
@@ -3042,8 +3042,8 @@
           <w:szCs w:val="24"/>
         </w:rPr>
       </w:pPr>
-      <w:bookmarkStart w:id="27" w:name="UR_3_1"/>
-      <w:bookmarkEnd w:id="27"/>
+      <w:bookmarkStart w:id="28" w:name="UR_3_1"/>
+      <w:bookmarkEnd w:id="28"/>
       <w:r>
         <w:rPr>
           <w:rFonts w:cs="Arial"/>
@@ -3092,8 +3092,8 @@
           <w:szCs w:val="24"/>
         </w:rPr>
       </w:pPr>
-      <w:bookmarkStart w:id="28" w:name="UR_3_2"/>
-      <w:bookmarkEnd w:id="28"/>
+      <w:bookmarkStart w:id="29" w:name="UR_3_2"/>
+      <w:bookmarkEnd w:id="29"/>
       <w:r>
         <w:rPr>
           <w:rFonts w:cs="Arial"/>
@@ -3172,7 +3172,7 @@
           <w:color w:val="000000" w:themeColor="text1"/>
         </w:rPr>
       </w:pPr>
-      <w:bookmarkStart w:id="29" w:name="_Toc12009094"/>
+      <w:bookmarkStart w:id="30" w:name="_Toc12009094"/>
       <w:r>
         <w:rPr>
           <w:rFonts w:ascii="Arial" w:hAnsi="Arial" w:cs="Arial"/>
@@ -3180,7 +3180,7 @@
         </w:rPr>
         <w:t>Business rules</w:t>
       </w:r>
-      <w:bookmarkEnd w:id="29"/>
+      <w:bookmarkEnd w:id="30"/>
     </w:p>
     <w:p>
       <w:pPr>
@@ -3204,8 +3204,8 @@
           <w:szCs w:val="24"/>
         </w:rPr>
       </w:pPr>
-      <w:bookmarkStart w:id="30" w:name="BR_1"/>
-      <w:bookmarkEnd w:id="30"/>
+      <w:bookmarkStart w:id="31" w:name="BR_1"/>
+      <w:bookmarkEnd w:id="31"/>
       <w:r>
         <w:rPr>
           <w:rFonts w:cs="Arial"/>
@@ -3329,7 +3329,7 @@
         </w:rPr>
         <w:t xml:space="preserve"> mode the background color for duplicates should be white in HTML output. In </w:t>
       </w:r>
-      <w:commentRangeStart w:id="31"/>
+      <w:commentRangeStart w:id="32"/>
       <w:r>
         <w:rPr>
           <w:rFonts w:cs="Arial"/>
@@ -3339,12 +3339,12 @@
         </w:rPr>
         <w:t>normal</w:t>
       </w:r>
-      <w:commentRangeEnd w:id="31"/>
+      <w:commentRangeEnd w:id="32"/>
       <w:r>
         <w:rPr>
           <w:rStyle w:val="af0"/>
         </w:rPr>
-        <w:commentReference w:id="31"/>
+        <w:commentReference w:id="32"/>
       </w:r>
       <w:r>
         <w:rPr>
@@ -3382,7 +3382,7 @@
         </w:rPr>
         <w:t xml:space="preserve">BR-4: </w:t>
       </w:r>
-      <w:commentRangeStart w:id="32"/>
+      <w:commentRangeStart w:id="33"/>
       <w:r>
         <w:rPr>
           <w:rFonts w:cs="Arial"/>
@@ -3392,12 +3392,12 @@
         </w:rPr>
         <w:t>Any directory or file name</w:t>
       </w:r>
-      <w:commentRangeEnd w:id="32"/>
+      <w:commentRangeEnd w:id="33"/>
       <w:r>
         <w:rPr>
           <w:rStyle w:val="af0"/>
         </w:rPr>
-        <w:commentReference w:id="32"/>
+        <w:commentReference w:id="33"/>
       </w:r>
       <w:r>
         <w:rPr>
@@ -4173,15 +4173,32 @@
         </w:rPr>
         <w:t xml:space="preserve">] – optional parameters, each points to another directory to scan (see also </w:t>
       </w:r>
-      <w:hyperlink w:anchor="QA_3">
-        <w:r>
-          <w:rPr>
-            <w:rStyle w:val="InternetLink"/>
-            <w:lang w:val="en-US"/>
-          </w:rPr>
-          <w:t>QA-3</w:t>
-        </w:r>
-      </w:hyperlink>
+      <w:r>
+        <w:fldChar w:fldCharType="begin"/>
+      </w:r>
+      <w:r>
+        <w:rPr>
+          <w:lang w:val="en-NZ"/>
+        </w:rPr>
+        <w:instrText xml:space="preserve"> HYPERLINK \l "QA_3" \h </w:instrText>
+      </w:r>
+      <w:r>
+        <w:fldChar w:fldCharType="separate"/>
+      </w:r>
+      <w:r>
+        <w:rPr>
+          <w:rStyle w:val="InternetLink"/>
+          <w:lang w:val="en-US"/>
+        </w:rPr>
+        <w:t>QA-3</w:t>
+      </w:r>
+      <w:r>
+        <w:rPr>
+          <w:rStyle w:val="InternetLink"/>
+          <w:lang w:val="en-US"/>
+        </w:rPr>
+        <w:fldChar w:fldCharType="end"/>
+      </w:r>
       <w:r>
         <w:rPr>
           <w:color w:val="000000" w:themeColor="text1"/>
@@ -5374,7 +5391,7 @@
       </w:r>
     </w:p>
   </w:comment>
-  <w:comment w:id="10" w:author="Elena Krivovtseva" w:date="2019-09-09T08:57:00Z" w:initials="EK">
+  <w:comment w:id="10" w:author="Elena Krivovtseva" w:date="2019-09-09T11:31:00Z" w:initials="EK">
     <w:p>
       <w:pPr>
         <w:pStyle w:val="af1"/>
@@ -5385,8 +5402,24 @@
         </w:rPr>
         <w:annotationRef/>
       </w:r>
-      <w:r>
-        <w:t>What is the</w:t>
+    </w:p>
+    <w:p>
+      <w:pPr>
+        <w:pStyle w:val="af1"/>
+      </w:pPr>
+      <w:proofErr w:type="gramStart"/>
+      <w:r>
+        <w:t>1.</w:t>
+      </w:r>
+      <w:r>
+        <w:t>What</w:t>
+      </w:r>
+      <w:proofErr w:type="gramEnd"/>
+      <w:r>
+        <w:t xml:space="preserve"> is the</w:t>
+      </w:r>
+      <w:r>
+        <w:t xml:space="preserve"> minimum </w:t>
       </w:r>
       <w:r>
         <w:t xml:space="preserve"> required</w:t>
@@ -5395,8 +5428,72 @@
         <w:t xml:space="preserve"> speed of the data process?</w:t>
       </w:r>
     </w:p>
+    <w:p>
+      <w:pPr>
+        <w:pStyle w:val="af1"/>
+        <w:rPr>
+          <w:lang w:val="en-NZ"/>
+        </w:rPr>
+      </w:pPr>
+      <w:proofErr w:type="gramStart"/>
+      <w:r>
+        <w:t>2.How</w:t>
+      </w:r>
+      <w:proofErr w:type="gramEnd"/>
+      <w:r>
+        <w:t xml:space="preserve"> many files should the application be able to process at a time</w:t>
+      </w:r>
+      <w:r>
+        <w:rPr>
+          <w:lang w:val="en-NZ"/>
+        </w:rPr>
+        <w:t>?</w:t>
+      </w:r>
+    </w:p>
+    <w:p>
+      <w:pPr>
+        <w:pStyle w:val="af1"/>
+        <w:rPr>
+          <w:lang w:val="en-NZ"/>
+        </w:rPr>
+      </w:pPr>
+      <w:proofErr w:type="gramStart"/>
+      <w:r>
+        <w:rPr>
+          <w:lang w:val="en-NZ"/>
+        </w:rPr>
+        <w:t>3.</w:t>
+      </w:r>
+      <w:r>
+        <w:rPr>
+          <w:lang w:val="en-NZ"/>
+        </w:rPr>
+        <w:t>How</w:t>
+      </w:r>
+      <w:proofErr w:type="gramEnd"/>
+      <w:r>
+        <w:rPr>
+          <w:lang w:val="en-NZ"/>
+        </w:rPr>
+        <w:t xml:space="preserve"> does the application react in case there are more files to process that </w:t>
+      </w:r>
+      <w:r>
+        <w:rPr>
+          <w:lang w:val="en-NZ"/>
+        </w:rPr>
+        <w:t>established?</w:t>
+      </w:r>
+      <w:bookmarkStart w:id="11" w:name="_GoBack"/>
+      <w:bookmarkEnd w:id="11"/>
+      <w:r>
+        <w:rPr>
+          <w:lang w:val="en-NZ"/>
+        </w:rPr>
+        <w:t xml:space="preserve"> </w:t>
+      </w:r>
+    </w:p>
   </w:comment>
-  <w:comment w:id="11" w:author="Elena Krivovtseva" w:date="2019-09-04T12:01:00Z" w:initials="EK">
+  <w:comment w:id="12" w:author="Elena Krivovtseva" w:date="2019-09-04T12:01:00Z" w:initials="EK">
     <w:p>
       <w:pPr>
         <w:pStyle w:val="af1"/>
@@ -5412,7 +5509,7 @@
       </w:r>
     </w:p>
   </w:comment>
-  <w:comment w:id="16" w:author="Elena Krivovtseva" w:date="2019-09-04T12:09:00Z" w:initials="EK">
+  <w:comment w:id="17" w:author="Elena Krivovtseva" w:date="2019-09-04T12:09:00Z" w:initials="EK">
     <w:p>
       <w:pPr>
         <w:pStyle w:val="af1"/>
@@ -5467,7 +5564,7 @@
       </w:pPr>
     </w:p>
   </w:comment>
-  <w:comment w:id="21" w:author="Elena Krivovtseva" w:date="2019-09-09T08:58:00Z" w:initials="EK">
+  <w:comment w:id="22" w:author="Elena Krivovtseva" w:date="2019-09-09T08:58:00Z" w:initials="EK">
     <w:p>
       <w:pPr>
         <w:pStyle w:val="af1"/>
@@ -5564,7 +5661,7 @@
       </w:r>
     </w:p>
   </w:comment>
-  <w:comment w:id="31" w:author="Elena Krivovtseva" w:date="2019-09-04T12:24:00Z" w:initials="EK">
+  <w:comment w:id="32" w:author="Elena Krivovtseva" w:date="2019-09-04T12:24:00Z" w:initials="EK">
     <w:p>
       <w:pPr>
         <w:pStyle w:val="af1"/>
@@ -5580,7 +5677,7 @@
       </w:r>
     </w:p>
   </w:comment>
-  <w:comment w:id="32" w:author="Elena Krivovtseva" w:date="2019-09-09T09:07:00Z" w:initials="EK">
+  <w:comment w:id="33" w:author="Elena Krivovtseva" w:date="2019-09-09T09:07:00Z" w:initials="EK">
     <w:p>
       <w:pPr>
         <w:pStyle w:val="af1"/>
@@ -5595,16 +5692,8 @@
         <w:t xml:space="preserve">What language should be used to normalize directory or file names? And in case the name of the file is in Russian or in other language different from the </w:t>
       </w:r>
       <w:r>
-        <w:t xml:space="preserve">target normalization language? </w:t>
-      </w:r>
-      <w:r>
-        <w:t xml:space="preserve">How should the application </w:t>
-      </w:r>
-      <w:r>
-        <w:t>react?</w:t>
-      </w:r>
-      <w:bookmarkStart w:id="33" w:name="_GoBack"/>
-      <w:bookmarkEnd w:id="33"/>
+        <w:t>target normalization language? How should the application react?</w:t>
+      </w:r>
     </w:p>
   </w:comment>
   <w:comment w:id="40" w:author="Elena Krivovtseva" w:date="2019-09-05T13:03:00Z" w:initials="EK">
@@ -5820,7 +5909,7 @@
             <w:rPr>
               <w:noProof/>
             </w:rPr>
-            <w:t>09.09.2019 8:46:05</w:t>
+            <w:t>09.09.2019 11:07:06</w:t>
           </w:r>
           <w:r>
             <w:fldChar w:fldCharType="end"/>
@@ -5914,7 +6003,7 @@
             <w:rPr>
               <w:noProof/>
             </w:rPr>
-            <w:t>09.09.2019 8:46:05</w:t>
+            <w:t>09.09.2019 11:07:06</w:t>
           </w:r>
           <w:r>
             <w:fldChar w:fldCharType="end"/>
@@ -8485,7 +8574,7 @@
   <a:extraClrSchemeLst/>
   <a:extLst>
     <a:ext uri="{05A4C25C-085E-4340-85A3-A5531E510DB2}">
-      <thm15:themeFamily xmlns:thm15="http://schemas.microsoft.com/office/thememl/2012/main" xmlns="" name="Office Theme" id="{62F939B6-93AF-4DB8-9C6B-D6C7DFDC589F}" vid="{4A3C46E8-61CC-4603-A589-7422A47A8E4A}"/>
+      <thm15:themeFamily xmlns="" xmlns:thm15="http://schemas.microsoft.com/office/thememl/2012/main" name="Office Theme" id="{62F939B6-93AF-4DB8-9C6B-D6C7DFDC589F}" vid="{4A3C46E8-61CC-4603-A589-7422A47A8E4A}"/>
     </a:ext>
   </a:extLst>
 </a:theme>

</xml_diff>